<commit_message>
penambahan judul,no transkip, judul inggris dll
</commit_message>
<xml_diff>
--- a/Ners/2024-2025/Transkip Nilai NERS.docx
+++ b/Ners/2024-2025/Transkip Nilai NERS.docx
@@ -33,9 +33,12 @@
         <w:gridCol w:w="1045"/>
       </w:tblGrid>
       <w:tr>
-        <w:tc>
-          <w:tcPr>
-            <w:tcW w:w="11326" w:type="dxa"/>
+        <w:trPr>
+          <w:trHeight w:val="864"/>
+        </w:trPr>
+        <w:tc>
+          <w:tcPr>
+            <w:tcW w:w="11331" w:type="dxa"/>
             <w:gridSpan w:val="11"/>
             <w:tcBorders>
               <w:top w:val="nil"/>
@@ -170,7 +173,7 @@
       <w:tr>
         <w:tc>
           <w:tcPr>
-            <w:tcW w:w="11326" w:type="dxa"/>
+            <w:tcW w:w="11331" w:type="dxa"/>
             <w:gridSpan w:val="11"/>
             <w:tcBorders>
               <w:top w:val="nil"/>
@@ -280,7 +283,7 @@
                 <w:sz w:val="20"/>
                 <w:szCs w:val="20"/>
               </w:rPr>
-              <w:t>Alini Kelesy Wulandari</w:t>
+              <w:t>Maimunah</w:t>
             </w:r>
             <w:r>
               <w:rPr>
@@ -393,7 +396,7 @@
                 <w:sz w:val="20"/>
                 <w:szCs w:val="20"/>
               </w:rPr>
-              <w:t>686 / 14 / XI / 2025</w:t>
+              <w:t>697 / 14 / XI / 2025</w:t>
             </w:r>
             <w:r>
               <w:rPr>
@@ -636,7 +639,7 @@
                 <w:sz w:val="20"/>
                 <w:szCs w:val="20"/>
               </w:rPr>
-              <w:t>Tanjung Uban</w:t>
+              <w:t>Tembilahan</w:t>
             </w:r>
             <w:r>
               <w:rPr>
@@ -685,7 +688,7 @@
                 <w:sz w:val="20"/>
                 <w:szCs w:val="20"/>
               </w:rPr>
-              <w:t>07 Desember 1993</w:t>
+              <w:t>05 April 1982</w:t>
             </w:r>
             <w:r>
               <w:rPr>
@@ -1024,7 +1027,7 @@
                 <w:szCs w:val="20"/>
                 <w:lang w:val="id-ID"/>
               </w:rPr>
-              <w:t>132414001</w:t>
+              <w:t>132414013</w:t>
             </w:r>
             <w:r>
               <w:rPr>
@@ -1591,7 +1594,7 @@
         </w:tc>
         <w:tc>
           <w:tcPr>
-            <w:tcW w:w="1054" w:type="dxa"/>
+            <w:tcW w:w="1059" w:type="dxa"/>
             <w:gridSpan w:val="2"/>
             <w:tcBorders>
               <w:top w:val="single" w:sz="18" w:space="0" w:color="auto"/>
@@ -1655,7 +1658,7 @@
         </w:trPr>
         <w:tc>
           <w:tcPr>
-            <w:tcW w:w="11326" w:type="dxa"/>
+            <w:tcW w:w="11331" w:type="dxa"/>
             <w:gridSpan w:val="11"/>
             <w:tcBorders>
               <w:top w:val="single" w:sz="18" w:space="0" w:color="auto"/>
@@ -1986,7 +1989,7 @@
                 <w:sz w:val="16"/>
                 <w:szCs w:val="16"/>
               </w:rPr>
-              <w:t>A</w:t>
+              <w:t>B</w:t>
             </w:r>
             <w:r>
               <w:rPr>
@@ -2048,7 +2051,7 @@
                 <w:sz w:val="16"/>
                 <w:szCs w:val="16"/>
               </w:rPr>
-              <w:t>4</w:t>
+              <w:t>3</w:t>
             </w:r>
             <w:r>
               <w:rPr>
@@ -2063,7 +2066,7 @@
         </w:tc>
         <w:tc>
           <w:tcPr>
-            <w:tcW w:w="1054" w:type="dxa"/>
+            <w:tcW w:w="1059" w:type="dxa"/>
             <w:gridSpan w:val="2"/>
             <w:tcBorders>
               <w:right w:val="single" w:sz="18" w:space="0" w:color="auto"/>
@@ -2114,7 +2117,7 @@
                 <w:sz w:val="16"/>
                 <w:szCs w:val="16"/>
               </w:rPr>
-              <w:t>8</w:t>
+              <w:t>6</w:t>
             </w:r>
             <w:r>
               <w:rPr>
@@ -2454,7 +2457,7 @@
                 <w:sz w:val="16"/>
                 <w:szCs w:val="16"/>
               </w:rPr>
-              <w:t>B+</w:t>
+              <w:t>B</w:t>
             </w:r>
             <w:r>
               <w:rPr>
@@ -2516,7 +2519,7 @@
                 <w:sz w:val="16"/>
                 <w:szCs w:val="16"/>
               </w:rPr>
-              <w:t>3.5</w:t>
+              <w:t>3</w:t>
             </w:r>
             <w:r>
               <w:rPr>
@@ -2531,7 +2534,7 @@
         </w:tc>
         <w:tc>
           <w:tcPr>
-            <w:tcW w:w="1054" w:type="dxa"/>
+            <w:tcW w:w="1059" w:type="dxa"/>
             <w:gridSpan w:val="2"/>
             <w:tcBorders>
               <w:right w:val="single" w:sz="18" w:space="0" w:color="auto"/>
@@ -2582,7 +2585,7 @@
                 <w:sz w:val="16"/>
                 <w:szCs w:val="16"/>
               </w:rPr>
-              <w:t>21</w:t>
+              <w:t>18</w:t>
             </w:r>
             <w:r>
               <w:rPr>
@@ -2993,7 +2996,7 @@
         </w:tc>
         <w:tc>
           <w:tcPr>
-            <w:tcW w:w="1054" w:type="dxa"/>
+            <w:tcW w:w="1059" w:type="dxa"/>
             <w:gridSpan w:val="2"/>
             <w:tcBorders>
               <w:right w:val="single" w:sz="18" w:space="0" w:color="auto"/>
@@ -3446,7 +3449,7 @@
         </w:tc>
         <w:tc>
           <w:tcPr>
-            <w:tcW w:w="1054" w:type="dxa"/>
+            <w:tcW w:w="1059" w:type="dxa"/>
             <w:gridSpan w:val="2"/>
             <w:tcBorders>
               <w:right w:val="single" w:sz="18" w:space="0" w:color="auto"/>
@@ -3929,7 +3932,7 @@
         </w:tc>
         <w:tc>
           <w:tcPr>
-            <w:tcW w:w="1054" w:type="dxa"/>
+            <w:tcW w:w="1059" w:type="dxa"/>
             <w:gridSpan w:val="2"/>
             <w:tcBorders>
               <w:right w:val="single" w:sz="18" w:space="0" w:color="auto"/>
@@ -4313,7 +4316,7 @@
                 <w:sz w:val="16"/>
                 <w:szCs w:val="16"/>
               </w:rPr>
-              <w:t>B</w:t>
+              <w:t>B+</w:t>
             </w:r>
             <w:r>
               <w:rPr>
@@ -4375,7 +4378,7 @@
                 <w:sz w:val="16"/>
                 <w:szCs w:val="16"/>
               </w:rPr>
-              <w:t>3</w:t>
+              <w:t>3.5</w:t>
             </w:r>
             <w:r>
               <w:rPr>
@@ -4390,7 +4393,7 @@
         </w:tc>
         <w:tc>
           <w:tcPr>
-            <w:tcW w:w="1054" w:type="dxa"/>
+            <w:tcW w:w="1059" w:type="dxa"/>
             <w:gridSpan w:val="2"/>
             <w:tcBorders>
               <w:right w:val="single" w:sz="18" w:space="0" w:color="auto"/>
@@ -4441,7 +4444,7 @@
                 <w:sz w:val="16"/>
                 <w:szCs w:val="16"/>
               </w:rPr>
-              <w:t>6</w:t>
+              <w:t>7</w:t>
             </w:r>
             <w:r>
               <w:rPr>
@@ -4461,7 +4464,7 @@
         </w:trPr>
         <w:tc>
           <w:tcPr>
-            <w:tcW w:w="11326" w:type="dxa"/>
+            <w:tcW w:w="11331" w:type="dxa"/>
             <w:gridSpan w:val="11"/>
             <w:tcBorders>
               <w:left w:val="single" w:sz="18" w:space="0" w:color="auto"/>
@@ -4877,7 +4880,7 @@
         </w:tc>
         <w:tc>
           <w:tcPr>
-            <w:tcW w:w="1040" w:type="dxa"/>
+            <w:tcW w:w="1045" w:type="dxa"/>
             <w:tcBorders>
               <w:right w:val="single" w:sz="18" w:space="0" w:color="auto"/>
             </w:tcBorders>
@@ -5238,7 +5241,7 @@
                 <w:sz w:val="16"/>
                 <w:szCs w:val="16"/>
               </w:rPr>
-              <w:t>A</w:t>
+              <w:t>B+</w:t>
             </w:r>
             <w:r>
               <w:rPr>
@@ -5302,7 +5305,7 @@
                 <w:sz w:val="16"/>
                 <w:szCs w:val="16"/>
               </w:rPr>
-              <w:t>4</w:t>
+              <w:t>3.5</w:t>
             </w:r>
             <w:r>
               <w:rPr>
@@ -5317,7 +5320,7 @@
         </w:tc>
         <w:tc>
           <w:tcPr>
-            <w:tcW w:w="1040" w:type="dxa"/>
+            <w:tcW w:w="1045" w:type="dxa"/>
             <w:tcBorders>
               <w:right w:val="single" w:sz="18" w:space="0" w:color="auto"/>
             </w:tcBorders>
@@ -5367,7 +5370,7 @@
                 <w:sz w:val="16"/>
                 <w:szCs w:val="16"/>
               </w:rPr>
-              <w:t>16</w:t>
+              <w:t>14</w:t>
             </w:r>
             <w:r>
               <w:rPr>
@@ -5771,7 +5774,7 @@
         </w:tc>
         <w:tc>
           <w:tcPr>
-            <w:tcW w:w="1040" w:type="dxa"/>
+            <w:tcW w:w="1045" w:type="dxa"/>
             <w:tcBorders>
               <w:right w:val="single" w:sz="18" w:space="0" w:color="auto"/>
             </w:tcBorders>
@@ -6192,7 +6195,7 @@
         </w:tc>
         <w:tc>
           <w:tcPr>
-            <w:tcW w:w="1040" w:type="dxa"/>
+            <w:tcW w:w="1045" w:type="dxa"/>
             <w:tcBorders>
               <w:right w:val="single" w:sz="18" w:space="0" w:color="auto"/>
             </w:tcBorders>
@@ -6587,7 +6590,7 @@
         </w:tc>
         <w:tc>
           <w:tcPr>
-            <w:tcW w:w="1040" w:type="dxa"/>
+            <w:tcW w:w="1045" w:type="dxa"/>
             <w:tcBorders>
               <w:bottom w:val="single" w:sz="18" w:space="0" w:color="auto"/>
               <w:right w:val="single" w:sz="18" w:space="0" w:color="auto"/>
@@ -6693,7 +6696,7 @@
         </w:tc>
         <w:tc>
           <w:tcPr>
-            <w:tcW w:w="9199" w:type="dxa"/>
+            <w:tcW w:w="9204" w:type="dxa"/>
             <w:gridSpan w:val="9"/>
             <w:tcBorders>
               <w:top w:val="single" w:sz="18" w:space="0" w:color="auto"/>
@@ -6759,7 +6762,7 @@
                 <w:szCs w:val="16"/>
                 <w:lang w:val="sv-SE"/>
               </w:rPr>
-              <w:t>Asuhan Keperawatan Nyeri Pada Tn. R Dengan Kanker Paru Dan Penerapan Terapi Murottal Al-Quran Di Ruang Alamanda Rsud Kabupaten Bintan Tahun 2025</w:t>
+              <w:t>Asuhan Keperawatan Manajemen Kesehatan Tidak Efektif Pada Keluarga Tn. M Dengan Hipertensi Dan Penerapan Senam Hipertensi Di Wilayah Kerja Puskesmas Kampung Bugis Tahun 2025</w:t>
             </w:r>
             <w:r>
               <w:rPr>
@@ -6771,6 +6774,109 @@
                 <w:szCs w:val="16"/>
               </w:rPr>
               <w:fldChar w:fldCharType="end"/>
+            </w:r>
+          </w:p>
+          <w:p>
+            <w:pPr>
+              <w:rPr>
+                <w:rFonts w:cstheme="minorHAnsi"/>
+                <w:b/>
+                <w:bCs/>
+                <w:noProof/>
+                <w:sz w:val="16"/>
+                <w:szCs w:val="16"/>
+              </w:rPr>
+            </w:pPr>
+            <w:r>
+              <w:rPr>
+                <w:rFonts w:cstheme="minorHAnsi"/>
+                <w:b/>
+                <w:bCs/>
+                <w:i/>
+                <w:iCs/>
+                <w:noProof/>
+                <w:sz w:val="12"/>
+                <w:szCs w:val="12"/>
+              </w:rPr>
+              <w:t>(</w:t>
+            </w:r>
+            <w:r>
+              <w:rPr>
+                <w:rFonts w:cstheme="minorHAnsi"/>
+                <w:b/>
+                <w:bCs/>
+                <w:i/>
+                <w:iCs/>
+                <w:noProof/>
+                <w:sz w:val="12"/>
+                <w:szCs w:val="12"/>
+              </w:rPr>
+              <w:fldChar w:fldCharType="begin"/>
+            </w:r>
+            <w:r>
+              <w:rPr>
+                <w:rFonts w:cstheme="minorHAnsi"/>
+                <w:b/>
+                <w:bCs/>
+                <w:i/>
+                <w:iCs/>
+                <w:noProof/>
+                <w:sz w:val="12"/>
+                <w:szCs w:val="12"/>
+              </w:rPr>
+              <w:instrText xml:space="preserve"> MERGEFIELD Judul_Inggris </w:instrText>
+            </w:r>
+            <w:r>
+              <w:rPr>
+                <w:rFonts w:cstheme="minorHAnsi"/>
+                <w:b/>
+                <w:bCs/>
+                <w:i/>
+                <w:iCs/>
+                <w:noProof/>
+                <w:sz w:val="12"/>
+                <w:szCs w:val="12"/>
+              </w:rPr>
+              <w:fldChar w:fldCharType="separate"/>
+            </w:r>
+            <w:r>
+              <w:rPr>
+                <w:rFonts w:cstheme="minorHAnsi"/>
+                <w:b/>
+                <w:bCs/>
+                <w:i/>
+                <w:iCs/>
+                <w:noProof/>
+                <w:sz w:val="12"/>
+                <w:szCs w:val="12"/>
+              </w:rPr>
+              <w:t>Nursing Care for Ineffective Health Management in Mr. M’s Family with Hypertension through Hypertension Exercise Program at Kampung Bugis Public Health Center, 2025</w:t>
+            </w:r>
+            <w:r>
+              <w:rPr>
+                <w:rFonts w:cstheme="minorHAnsi"/>
+                <w:b/>
+                <w:bCs/>
+                <w:i/>
+                <w:iCs/>
+                <w:noProof/>
+                <w:sz w:val="12"/>
+                <w:szCs w:val="12"/>
+              </w:rPr>
+              <w:fldChar w:fldCharType="end"/>
+            </w:r>
+            <w:r>
+              <w:rPr>
+                <w:rFonts w:cstheme="minorHAnsi"/>
+                <w:b/>
+                <w:bCs/>
+                <w:i/>
+                <w:iCs/>
+                <w:noProof/>
+                <w:sz w:val="12"/>
+                <w:szCs w:val="12"/>
+              </w:rPr>
+              <w:t>)</w:t>
             </w:r>
           </w:p>
         </w:tc>
@@ -6781,14 +6887,13 @@
         <w:jc w:val="center"/>
         <w:rPr>
           <w:rFonts w:cstheme="minorHAnsi"/>
-          <w:lang w:val="sv-SE"/>
         </w:rPr>
         <w:sectPr>
           <w:headerReference w:type="even" r:id="rId7"/>
           <w:headerReference w:type="default" r:id="rId8"/>
           <w:headerReference w:type="first" r:id="rId9"/>
           <w:pgSz w:w="12242" w:h="18711"/>
-          <w:pgMar w:top="851" w:right="284" w:bottom="284" w:left="284" w:header="284" w:footer="720" w:gutter="0"/>
+          <w:pgMar w:top="851" w:right="284" w:bottom="284" w:left="284" w:header="0" w:footer="0" w:gutter="0"/>
           <w:pgNumType w:start="1"/>
           <w:cols w:space="708"/>
           <w:docGrid w:linePitch="360"/>
@@ -6798,8 +6903,8 @@
     <w:tbl>
       <w:tblPr>
         <w:tblStyle w:val="TableGrid"/>
-        <w:tblpPr w:leftFromText="180" w:rightFromText="180" w:vertAnchor="text" w:horzAnchor="margin" w:tblpX="358" w:tblpY="637"/>
-        <w:tblW w:w="11081" w:type="dxa"/>
+        <w:tblpPr w:leftFromText="180" w:rightFromText="180" w:vertAnchor="text" w:horzAnchor="margin" w:tblpX="178" w:tblpY="637"/>
+        <w:tblW w:w="11340" w:type="dxa"/>
         <w:tblBorders>
           <w:top w:val="none" w:sz="0" w:space="0" w:color="auto"/>
           <w:left w:val="none" w:sz="0" w:space="0" w:color="auto"/>
@@ -6812,11 +6917,10 @@
       </w:tblPr>
       <w:tblGrid>
         <w:gridCol w:w="4230"/>
-        <w:gridCol w:w="556"/>
+        <w:gridCol w:w="360"/>
         <w:gridCol w:w="284"/>
-        <w:gridCol w:w="960"/>
-        <w:gridCol w:w="5040"/>
-        <w:gridCol w:w="11"/>
+        <w:gridCol w:w="1336"/>
+        <w:gridCol w:w="5130"/>
       </w:tblGrid>
       <w:tr>
         <w:trPr>
@@ -6824,7 +6928,7 @@
         </w:trPr>
         <w:tc>
           <w:tcPr>
-            <w:tcW w:w="4786" w:type="dxa"/>
+            <w:tcW w:w="4590" w:type="dxa"/>
             <w:gridSpan w:val="2"/>
             <w:vAlign w:val="center"/>
           </w:tcPr>
@@ -6832,7 +6936,6 @@
             <w:pPr>
               <w:rPr>
                 <w:rFonts w:cstheme="minorHAnsi"/>
-                <w:lang w:val="sv-SE"/>
               </w:rPr>
             </w:pPr>
           </w:p>
@@ -6907,8 +7010,8 @@
         </w:tc>
         <w:tc>
           <w:tcPr>
-            <w:tcW w:w="6011" w:type="dxa"/>
-            <w:gridSpan w:val="3"/>
+            <w:tcW w:w="6466" w:type="dxa"/>
+            <w:gridSpan w:val="2"/>
             <w:vAlign w:val="center"/>
           </w:tcPr>
           <w:p>
@@ -6960,7 +7063,7 @@
                 <w:b/>
                 <w:noProof/>
               </w:rPr>
-              <w:t>142.00</w:t>
+              <w:t>136.00</w:t>
             </w:r>
             <w:r>
               <w:rPr>
@@ -6978,7 +7081,7 @@
         </w:trPr>
         <w:tc>
           <w:tcPr>
-            <w:tcW w:w="4786" w:type="dxa"/>
+            <w:tcW w:w="4590" w:type="dxa"/>
             <w:gridSpan w:val="2"/>
             <w:vAlign w:val="center"/>
           </w:tcPr>
@@ -7044,8 +7147,8 @@
         </w:tc>
         <w:tc>
           <w:tcPr>
-            <w:tcW w:w="6011" w:type="dxa"/>
-            <w:gridSpan w:val="3"/>
+            <w:tcW w:w="6466" w:type="dxa"/>
+            <w:gridSpan w:val="2"/>
             <w:vAlign w:val="center"/>
           </w:tcPr>
           <w:p>
@@ -7114,7 +7217,7 @@
         </w:trPr>
         <w:tc>
           <w:tcPr>
-            <w:tcW w:w="4786" w:type="dxa"/>
+            <w:tcW w:w="4590" w:type="dxa"/>
             <w:gridSpan w:val="2"/>
             <w:vAlign w:val="center"/>
           </w:tcPr>
@@ -7230,8 +7333,8 @@
         </w:tc>
         <w:tc>
           <w:tcPr>
-            <w:tcW w:w="6011" w:type="dxa"/>
-            <w:gridSpan w:val="3"/>
+            <w:tcW w:w="6466" w:type="dxa"/>
+            <w:gridSpan w:val="2"/>
             <w:vAlign w:val="center"/>
           </w:tcPr>
           <w:p>
@@ -7297,7 +7400,7 @@
                 <w:noProof/>
                 <w:lang w:val="en-ID"/>
               </w:rPr>
-              <w:t>3.74</w:t>
+              <w:t>3.58</w:t>
             </w:r>
             <w:r>
               <w:rPr>
@@ -7316,7 +7419,7 @@
         </w:trPr>
         <w:tc>
           <w:tcPr>
-            <w:tcW w:w="4786" w:type="dxa"/>
+            <w:tcW w:w="4590" w:type="dxa"/>
             <w:gridSpan w:val="2"/>
             <w:vAlign w:val="center"/>
           </w:tcPr>
@@ -7390,8 +7493,8 @@
         </w:tc>
         <w:tc>
           <w:tcPr>
-            <w:tcW w:w="6011" w:type="dxa"/>
-            <w:gridSpan w:val="3"/>
+            <w:tcW w:w="6466" w:type="dxa"/>
+            <w:gridSpan w:val="2"/>
             <w:vAlign w:val="center"/>
           </w:tcPr>
           <w:p>
@@ -7526,8 +7629,6 @@
       </w:tr>
       <w:tr>
         <w:trPr>
-          <w:gridAfter w:val="1"/>
-          <w:wAfter w:w="11" w:type="dxa"/>
           <w:trHeight w:val="211"/>
         </w:trPr>
         <w:tc>
@@ -7757,7 +7858,7 @@
         </w:tc>
         <w:tc>
           <w:tcPr>
-            <w:tcW w:w="1800" w:type="dxa"/>
+            <w:tcW w:w="1980" w:type="dxa"/>
             <w:gridSpan w:val="3"/>
           </w:tcPr>
           <w:p>
@@ -7783,7 +7884,7 @@
         </w:tc>
         <w:tc>
           <w:tcPr>
-            <w:tcW w:w="5040" w:type="dxa"/>
+            <w:tcW w:w="5130" w:type="dxa"/>
           </w:tcPr>
           <w:p>
             <w:pPr>
@@ -7909,7 +8010,7 @@
                                       <w:rPr>
                                         <w:noProof/>
                                       </w:rPr>
-                                      <w:t>Alini Kelesy Wulandari</w:t>
+                                      <w:t>Maimunah</w:t>
                                     </w:r>
                                   </w:fldSimple>
                                 </w:p>
@@ -7944,7 +8045,7 @@
                                 <w:rPr>
                                   <w:noProof/>
                                 </w:rPr>
-                                <w:t>Alini Kelesy Wulandari</w:t>
+                                <w:t>Maimunah</w:t>
                               </w:r>
                             </w:fldSimple>
                           </w:p>
@@ -8118,7 +8219,16 @@
                 <w:szCs w:val="20"/>
                 <w:lang w:val="sv-SE"/>
               </w:rPr>
-              <w:t>. Dra. Mila Abdullah, M.M.</w:t>
+              <w:t xml:space="preserve">. Dra. </w:t>
+            </w:r>
+            <w:r>
+              <w:rPr>
+                <w:rFonts w:cstheme="minorHAnsi"/>
+                <w:sz w:val="20"/>
+                <w:szCs w:val="20"/>
+                <w:lang w:val="sv-SE"/>
+              </w:rPr>
+              <w:t>Mila Abdullah, M.M.</w:t>
             </w:r>
           </w:p>
           <w:p>
@@ -8371,18 +8481,18 @@
               <w:szCs w:val="48"/>
             </w:rPr>
             <w:drawing>
-              <wp:anchor distT="0" distB="0" distL="114300" distR="114300" simplePos="0" relativeHeight="251632640" behindDoc="0" locked="0" layoutInCell="1" allowOverlap="1" wp14:anchorId="435A2F72" wp14:editId="75DAF271">
+              <wp:anchor distT="0" distB="0" distL="114300" distR="114300" simplePos="0" relativeHeight="251700224" behindDoc="0" locked="0" layoutInCell="1" allowOverlap="1" wp14:anchorId="39DC7F9F" wp14:editId="5B18C549">
                 <wp:simplePos x="0" y="0"/>
                 <wp:positionH relativeFrom="column">
-                  <wp:posOffset>121285</wp:posOffset>
+                  <wp:posOffset>105410</wp:posOffset>
                 </wp:positionH>
                 <wp:positionV relativeFrom="paragraph">
-                  <wp:posOffset>123825</wp:posOffset>
+                  <wp:posOffset>107950</wp:posOffset>
                 </wp:positionV>
-                <wp:extent cx="928370" cy="918845"/>
-                <wp:effectExtent l="0" t="0" r="5080" b="0"/>
+                <wp:extent cx="902335" cy="893445"/>
+                <wp:effectExtent l="0" t="0" r="0" b="1905"/>
                 <wp:wrapSquare wrapText="bothSides"/>
-                <wp:docPr id="1020010459" name="Picture 2" descr="Logo STIKES copy"/>
+                <wp:docPr id="461650528" name="Picture 461650528" descr="Logo STIKES copy"/>
                 <wp:cNvGraphicFramePr>
                   <a:graphicFrameLocks xmlns:a="http://schemas.openxmlformats.org/drawingml/2006/main" noChangeAspect="1"/>
                 </wp:cNvGraphicFramePr>
@@ -8405,7 +8515,7 @@
                       <pic:spPr bwMode="auto">
                         <a:xfrm>
                           <a:off x="0" y="0"/>
-                          <a:ext cx="928370" cy="918845"/>
+                          <a:ext cx="902335" cy="893445"/>
                         </a:xfrm>
                         <a:prstGeom prst="rect">
                           <a:avLst/>
@@ -8430,6 +8540,196 @@
               </wp:anchor>
             </w:drawing>
           </w:r>
+        </w:p>
+      </w:tc>
+      <w:tc>
+        <w:tcPr>
+          <w:tcW w:w="9180" w:type="dxa"/>
+        </w:tcPr>
+        <w:p>
+          <w:pPr>
+            <w:spacing w:after="0"/>
+            <w:jc w:val="center"/>
+            <w:rPr>
+              <w:rFonts w:ascii="Times New Roman" w:hAnsi="Times New Roman" w:cs="Times New Roman"/>
+              <w:b/>
+              <w:sz w:val="32"/>
+              <w:szCs w:val="32"/>
+              <w:lang w:val="de-DE"/>
+            </w:rPr>
+          </w:pPr>
+        </w:p>
+        <w:p>
+          <w:pPr>
+            <w:spacing w:after="0"/>
+            <w:jc w:val="center"/>
+            <w:rPr>
+              <w:rFonts w:ascii="Times New Roman" w:hAnsi="Times New Roman" w:cs="Times New Roman"/>
+              <w:b/>
+              <w:sz w:val="40"/>
+              <w:szCs w:val="40"/>
+              <w:lang w:val="de-DE"/>
+            </w:rPr>
+          </w:pPr>
+          <w:r>
+            <w:rPr>
+              <w:rFonts w:ascii="Times New Roman" w:hAnsi="Times New Roman" w:cs="Times New Roman"/>
+              <w:b/>
+              <w:sz w:val="40"/>
+              <w:szCs w:val="40"/>
+              <w:lang w:val="de-DE"/>
+            </w:rPr>
+            <w:t xml:space="preserve">STIKES HANG TUAH </w:t>
+          </w:r>
+          <w:r>
+            <w:rPr>
+              <w:rFonts w:ascii="Times New Roman" w:hAnsi="Times New Roman" w:cs="Times New Roman"/>
+              <w:b/>
+              <w:sz w:val="40"/>
+              <w:szCs w:val="40"/>
+              <w:lang w:val="sv-SE"/>
+            </w:rPr>
+            <w:t>TANJUNGPINANG</w:t>
+          </w:r>
+        </w:p>
+        <w:p>
+          <w:pPr>
+            <w:spacing w:after="0" w:line="240" w:lineRule="auto"/>
+            <w:jc w:val="center"/>
+            <w:rPr>
+              <w:rFonts w:ascii="Brush Script MT" w:hAnsi="Brush Script MT" w:cs="Arial"/>
+              <w:szCs w:val="28"/>
+              <w:lang w:val="sv-SE"/>
+            </w:rPr>
+          </w:pPr>
+          <w:proofErr w:type="spellStart"/>
+          <w:r>
+            <w:rPr>
+              <w:rFonts w:ascii="Brush Script MT" w:hAnsi="Brush Script MT" w:cs="Arial"/>
+              <w:szCs w:val="28"/>
+              <w:lang w:val="sv-SE"/>
+            </w:rPr>
+            <w:t>Jl</w:t>
+          </w:r>
+          <w:proofErr w:type="spellEnd"/>
+          <w:r>
+            <w:rPr>
+              <w:rFonts w:ascii="Brush Script MT" w:hAnsi="Brush Script MT" w:cs="Arial"/>
+              <w:szCs w:val="28"/>
+              <w:lang w:val="sv-SE"/>
+            </w:rPr>
+            <w:t xml:space="preserve">. W.R. </w:t>
+          </w:r>
+          <w:proofErr w:type="spellStart"/>
+          <w:proofErr w:type="gramStart"/>
+          <w:r>
+            <w:rPr>
+              <w:rFonts w:ascii="Brush Script MT" w:hAnsi="Brush Script MT" w:cs="Arial"/>
+              <w:szCs w:val="28"/>
+              <w:lang w:val="sv-SE"/>
+            </w:rPr>
+            <w:t>Supratman,Tanjungpinang</w:t>
+          </w:r>
+          <w:proofErr w:type="spellEnd"/>
+          <w:proofErr w:type="gramEnd"/>
+          <w:r>
+            <w:rPr>
+              <w:rFonts w:ascii="Brush Script MT" w:hAnsi="Brush Script MT" w:cs="Arial"/>
+              <w:szCs w:val="28"/>
+              <w:lang w:val="sv-SE"/>
+            </w:rPr>
+            <w:t xml:space="preserve"> </w:t>
+          </w:r>
+          <w:proofErr w:type="spellStart"/>
+          <w:r>
+            <w:rPr>
+              <w:rFonts w:ascii="Brush Script MT" w:hAnsi="Brush Script MT" w:cs="Arial"/>
+              <w:szCs w:val="28"/>
+              <w:lang w:val="sv-SE"/>
+            </w:rPr>
+            <w:t>Timur</w:t>
+          </w:r>
+          <w:proofErr w:type="spellEnd"/>
+          <w:r>
+            <w:rPr>
+              <w:rFonts w:ascii="Brush Script MT" w:hAnsi="Brush Script MT" w:cs="Arial"/>
+              <w:szCs w:val="28"/>
+              <w:lang w:val="sv-SE"/>
+            </w:rPr>
+            <w:t>, Kot</w:t>
+          </w:r>
+          <w:r>
+            <w:rPr>
+              <w:rFonts w:ascii="Brush Script MT" w:hAnsi="Brush Script MT" w:cs="Arial"/>
+              <w:szCs w:val="28"/>
+              <w:lang w:val="sv-SE"/>
+            </w:rPr>
+            <w:t xml:space="preserve">a </w:t>
+          </w:r>
+          <w:proofErr w:type="spellStart"/>
+          <w:r>
+            <w:rPr>
+              <w:rFonts w:ascii="Brush Script MT" w:hAnsi="Brush Script MT" w:cs="Arial"/>
+              <w:szCs w:val="28"/>
+              <w:lang w:val="sv-SE"/>
+            </w:rPr>
+            <w:t>Tanjungpinang</w:t>
+          </w:r>
+          <w:proofErr w:type="spellEnd"/>
+          <w:r>
+            <w:rPr>
+              <w:rFonts w:ascii="Brush Script MT" w:hAnsi="Brush Script MT" w:cs="Arial"/>
+              <w:szCs w:val="28"/>
+              <w:lang w:val="sv-SE"/>
+            </w:rPr>
+            <w:t xml:space="preserve">, </w:t>
+          </w:r>
+          <w:proofErr w:type="spellStart"/>
+          <w:r>
+            <w:rPr>
+              <w:rFonts w:ascii="Brush Script MT" w:hAnsi="Brush Script MT" w:cs="Arial"/>
+              <w:szCs w:val="28"/>
+              <w:lang w:val="sv-SE"/>
+            </w:rPr>
+            <w:t>Kepualuan</w:t>
+          </w:r>
+          <w:proofErr w:type="spellEnd"/>
+          <w:r>
+            <w:rPr>
+              <w:rFonts w:ascii="Brush Script MT" w:hAnsi="Brush Script MT" w:cs="Arial"/>
+              <w:szCs w:val="28"/>
+              <w:lang w:val="sv-SE"/>
+            </w:rPr>
+            <w:t xml:space="preserve"> Riau</w:t>
+          </w:r>
+          <w:r>
+            <w:rPr>
+              <w:rFonts w:ascii="Brush Script MT" w:hAnsi="Brush Script MT" w:cs="Arial"/>
+              <w:szCs w:val="28"/>
+              <w:lang w:val="sv-SE"/>
+            </w:rPr>
+            <w:t xml:space="preserve"> </w:t>
+          </w:r>
+          <w:proofErr w:type="gramStart"/>
+          <w:r>
+            <w:rPr>
+              <w:rFonts w:ascii="Brush Script MT" w:hAnsi="Brush Script MT" w:cs="Arial"/>
+              <w:szCs w:val="28"/>
+              <w:lang w:val="sv-SE"/>
+            </w:rPr>
+            <w:t>29125</w:t>
+          </w:r>
+          <w:proofErr w:type="gramEnd"/>
+        </w:p>
+        <w:p>
+          <w:pPr>
+            <w:spacing w:after="0" w:line="360" w:lineRule="auto"/>
+            <w:jc w:val="center"/>
+            <w:rPr>
+              <w:rFonts w:ascii="Brush Script MT" w:hAnsi="Brush Script MT" w:cs="Arial"/>
+              <w:lang w:val="id-ID"/>
+            </w:rPr>
+          </w:pPr>
           <w:r>
             <w:rPr>
               <w:noProof/>
@@ -8437,18 +8737,18 @@
             <mc:AlternateContent>
               <mc:Choice Requires="wps">
                 <w:drawing>
-                  <wp:anchor distT="0" distB="0" distL="114300" distR="114300" simplePos="0" relativeHeight="251649024" behindDoc="0" locked="0" layoutInCell="1" allowOverlap="1" wp14:anchorId="6B93C492" wp14:editId="1EE9080E">
+                  <wp:anchor distT="0" distB="0" distL="114300" distR="114300" simplePos="0" relativeHeight="251701248" behindDoc="0" locked="0" layoutInCell="1" allowOverlap="1" wp14:anchorId="39812FF6" wp14:editId="2C19D0A7">
                     <wp:simplePos x="0" y="0"/>
                     <wp:positionH relativeFrom="column">
-                      <wp:posOffset>-97155</wp:posOffset>
+                      <wp:posOffset>-1302385</wp:posOffset>
                     </wp:positionH>
                     <wp:positionV relativeFrom="paragraph">
-                      <wp:posOffset>1181100</wp:posOffset>
+                      <wp:posOffset>303676</wp:posOffset>
                     </wp:positionV>
                     <wp:extent cx="7087235" cy="4445"/>
-                    <wp:effectExtent l="26670" t="19050" r="20320" b="24130"/>
+                    <wp:effectExtent l="19685" t="27305" r="27305" b="25400"/>
                     <wp:wrapNone/>
-                    <wp:docPr id="11" name="Line 9"/>
+                    <wp:docPr id="1995872648" name="Line 3"/>
                     <wp:cNvGraphicFramePr>
                       <a:graphicFrameLocks xmlns:a="http://schemas.openxmlformats.org/drawingml/2006/main"/>
                     </wp:cNvGraphicFramePr>
@@ -8498,238 +8798,25 @@
               </mc:Choice>
               <mc:Fallback>
                 <w:pict>
-                  <v:line w14:anchorId="49D393B1" id="Line 9" o:spid="_x0000_s1026" style="position:absolute;flip:y;z-index:251649024;visibility:visible;mso-wrap-style:square;mso-width-percent:0;mso-height-percent:0;mso-wrap-distance-left:9pt;mso-wrap-distance-top:0;mso-wrap-distance-right:9pt;mso-wrap-distance-bottom:0;mso-position-horizontal:absolute;mso-position-horizontal-relative:text;mso-position-vertical:absolute;mso-position-vertical-relative:text;mso-width-percent:0;mso-height-percent:0;mso-width-relative:page;mso-height-relative:page" from="-7.65pt,93pt" to="550.4pt,93.35pt" o:gfxdata="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" strokeweight="3pt">
+                  <v:line w14:anchorId="313A7F1E" id="Line 3" o:spid="_x0000_s1026" style="position:absolute;flip:y;z-index:251701248;visibility:visible;mso-wrap-style:square;mso-width-percent:0;mso-height-percent:0;mso-wrap-distance-left:9pt;mso-wrap-distance-top:0;mso-wrap-distance-right:9pt;mso-wrap-distance-bottom:0;mso-position-horizontal:absolute;mso-position-horizontal-relative:text;mso-position-vertical:absolute;mso-position-vertical-relative:text;mso-width-percent:0;mso-height-percent:0;mso-width-relative:page;mso-height-relative:page" from="-102.55pt,23.9pt" to="455.5pt,24.25pt" o:gfxdata="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" strokeweight="3pt">
                     <v:stroke linestyle="thinThick"/>
                   </v:line>
                 </w:pict>
               </mc:Fallback>
             </mc:AlternateContent>
           </w:r>
-        </w:p>
-      </w:tc>
-      <w:tc>
-        <w:tcPr>
-          <w:tcW w:w="9180" w:type="dxa"/>
-        </w:tcPr>
-        <w:p>
-          <w:pPr>
-            <w:spacing w:after="0"/>
-            <w:ind w:right="-108"/>
-            <w:jc w:val="center"/>
-            <w:rPr>
-              <w:rFonts w:ascii="Brody" w:hAnsi="Brody" w:cs="Arial"/>
-              <w:color w:val="000080"/>
-              <w:sz w:val="32"/>
-              <w:szCs w:val="32"/>
-              <w:lang w:val="de-DE"/>
-            </w:rPr>
-          </w:pPr>
-          <w:proofErr w:type="spellStart"/>
-          <w:r>
-            <w:rPr>
-              <w:rFonts w:ascii="Brush Script MT" w:hAnsi="Brush Script MT" w:cs="Arial"/>
-              <w:b/>
-              <w:sz w:val="48"/>
-              <w:szCs w:val="48"/>
-              <w:lang w:val="de-DE"/>
-            </w:rPr>
-            <w:t>Yayasan</w:t>
-          </w:r>
-          <w:proofErr w:type="spellEnd"/>
-          <w:r>
-            <w:rPr>
-              <w:rFonts w:ascii="Brush Script MT" w:hAnsi="Brush Script MT" w:cs="Arial"/>
-              <w:b/>
-              <w:sz w:val="48"/>
-              <w:szCs w:val="48"/>
-              <w:lang w:val="de-DE"/>
-            </w:rPr>
-            <w:t xml:space="preserve"> Nala</w:t>
-          </w:r>
-        </w:p>
-        <w:p>
-          <w:pPr>
-            <w:spacing w:after="0"/>
-            <w:jc w:val="center"/>
-            <w:rPr>
-              <w:rFonts w:ascii="Arial" w:hAnsi="Arial" w:cs="Arial"/>
-              <w:b/>
-              <w:sz w:val="32"/>
-              <w:szCs w:val="32"/>
-              <w:lang w:val="de-DE"/>
-            </w:rPr>
-          </w:pPr>
-          <w:r>
-            <w:rPr>
-              <w:rFonts w:ascii="Arial" w:hAnsi="Arial" w:cs="Arial"/>
-              <w:b/>
-              <w:sz w:val="32"/>
-              <w:szCs w:val="32"/>
-              <w:lang w:val="de-DE"/>
-            </w:rPr>
-            <w:t>SEKOLAH TINGGI ILMU KESEHATAN HANG TUAH</w:t>
-          </w:r>
-        </w:p>
-        <w:p>
-          <w:pPr>
-            <w:tabs>
-              <w:tab w:val="center" w:pos="4482"/>
-              <w:tab w:val="right" w:pos="8964"/>
-            </w:tabs>
-            <w:spacing w:after="0"/>
-            <w:rPr>
-              <w:rFonts w:ascii="Arial" w:hAnsi="Arial" w:cs="Arial"/>
-              <w:b/>
-              <w:sz w:val="32"/>
-              <w:szCs w:val="32"/>
-              <w:lang w:val="sv-SE"/>
-            </w:rPr>
-          </w:pPr>
-          <w:r>
-            <w:rPr>
-              <w:rFonts w:ascii="Arial" w:hAnsi="Arial" w:cs="Arial"/>
-              <w:b/>
-              <w:sz w:val="32"/>
-              <w:szCs w:val="32"/>
-              <w:lang w:val="sv-SE"/>
-            </w:rPr>
-            <w:tab/>
-            <w:t>TANJUNGPINANG KEPULAUAN RIAU</w:t>
-          </w:r>
-          <w:r>
-            <w:rPr>
-              <w:rFonts w:ascii="Arial" w:hAnsi="Arial" w:cs="Arial"/>
-              <w:b/>
-              <w:sz w:val="32"/>
-              <w:szCs w:val="32"/>
-              <w:lang w:val="sv-SE"/>
-            </w:rPr>
-            <w:tab/>
-          </w:r>
-        </w:p>
-        <w:p>
-          <w:pPr>
-            <w:spacing w:after="0" w:line="360" w:lineRule="auto"/>
-            <w:jc w:val="center"/>
-            <w:rPr>
-              <w:rFonts w:ascii="Brush Script MT" w:hAnsi="Brush Script MT" w:cs="Arial"/>
-              <w:lang w:val="id-ID"/>
-            </w:rPr>
-          </w:pPr>
-          <w:proofErr w:type="spellStart"/>
           <w:r>
             <w:rPr>
               <w:rFonts w:ascii="Brush Script MT" w:hAnsi="Brush Script MT" w:cs="Arial"/>
               <w:szCs w:val="28"/>
-              <w:lang w:val="sv-SE"/>
             </w:rPr>
-            <w:t>Jl</w:t>
-          </w:r>
-          <w:proofErr w:type="spellEnd"/>
-          <w:r>
-            <w:rPr>
-              <w:rFonts w:ascii="Brush Script MT" w:hAnsi="Brush Script MT" w:cs="Arial"/>
-              <w:szCs w:val="28"/>
-              <w:lang w:val="sv-SE"/>
-            </w:rPr>
-            <w:t xml:space="preserve">. </w:t>
-          </w:r>
-          <w:proofErr w:type="spellStart"/>
-          <w:r>
-            <w:rPr>
-              <w:rFonts w:ascii="Brush Script MT" w:hAnsi="Brush Script MT" w:cs="Arial"/>
-              <w:szCs w:val="28"/>
-              <w:lang w:val="sv-SE"/>
-            </w:rPr>
-            <w:t>Baru</w:t>
-          </w:r>
-          <w:proofErr w:type="spellEnd"/>
-          <w:r>
-            <w:rPr>
-              <w:rFonts w:ascii="Brush Script MT" w:hAnsi="Brush Script MT" w:cs="Arial"/>
-              <w:szCs w:val="28"/>
-              <w:lang w:val="sv-SE"/>
-            </w:rPr>
-            <w:t xml:space="preserve"> Km.8 </w:t>
-          </w:r>
-          <w:proofErr w:type="spellStart"/>
-          <w:r>
-            <w:rPr>
-              <w:rFonts w:ascii="Brush Script MT" w:hAnsi="Brush Script MT" w:cs="Arial"/>
-              <w:szCs w:val="28"/>
-              <w:lang w:val="sv-SE"/>
-            </w:rPr>
-            <w:t>Tanjungpinang</w:t>
-          </w:r>
-          <w:proofErr w:type="spellEnd"/>
-          <w:r>
-            <w:rPr>
-              <w:rFonts w:ascii="Brush Script MT" w:hAnsi="Brush Script MT" w:cs="Arial"/>
-              <w:szCs w:val="28"/>
-              <w:lang w:val="sv-SE"/>
-            </w:rPr>
-            <w:t xml:space="preserve"> </w:t>
-          </w:r>
-          <w:proofErr w:type="spellStart"/>
-          <w:r>
-            <w:rPr>
-              <w:rFonts w:ascii="Brush Script MT" w:hAnsi="Brush Script MT" w:cs="Arial"/>
-              <w:szCs w:val="28"/>
-              <w:lang w:val="sv-SE"/>
-            </w:rPr>
-            <w:t>Timur</w:t>
-          </w:r>
-          <w:proofErr w:type="spellEnd"/>
-          <w:r>
-            <w:rPr>
-              <w:rFonts w:ascii="Brush Script MT" w:hAnsi="Brush Script MT" w:cs="Arial"/>
-              <w:szCs w:val="28"/>
-              <w:lang w:val="sv-SE"/>
-            </w:rPr>
-            <w:t xml:space="preserve"> </w:t>
-          </w:r>
-          <w:proofErr w:type="gramStart"/>
-          <w:r>
-            <w:rPr>
-              <w:rFonts w:ascii="Brush Script MT" w:hAnsi="Brush Script MT" w:cs="Arial"/>
-              <w:szCs w:val="28"/>
-              <w:lang w:val="sv-SE"/>
-            </w:rPr>
-            <w:t>29122</w:t>
-          </w:r>
-          <w:proofErr w:type="gramEnd"/>
-          <w:r>
-            <w:rPr>
-              <w:rFonts w:ascii="Brush Script MT" w:hAnsi="Brush Script MT" w:cs="Arial"/>
-              <w:szCs w:val="28"/>
-              <w:lang w:val="sv-SE"/>
-            </w:rPr>
-            <w:t xml:space="preserve"> </w:t>
-          </w:r>
-          <w:proofErr w:type="spellStart"/>
-          <w:r>
-            <w:rPr>
-              <w:rFonts w:ascii="Brush Script MT" w:hAnsi="Brush Script MT" w:cs="Arial"/>
-              <w:szCs w:val="28"/>
-              <w:lang w:val="sv-SE"/>
-            </w:rPr>
-            <w:t>Telp</w:t>
-          </w:r>
-          <w:proofErr w:type="spellEnd"/>
-          <w:r>
-            <w:rPr>
-              <w:rFonts w:ascii="Brush Script MT" w:hAnsi="Brush Script MT" w:cs="Arial"/>
-              <w:szCs w:val="28"/>
-              <w:lang w:val="sv-SE"/>
-            </w:rPr>
-            <w:t>/Fax (0771</w:t>
+            <w:t>Telp/Fax (0771</w:t>
           </w:r>
           <w:r>
             <w:rPr>
               <w:rFonts w:ascii="Brush Script MT" w:hAnsi="Brush Script MT" w:cs="Arial"/>
               <w:i/>
               <w:szCs w:val="28"/>
-              <w:lang w:val="sv-SE"/>
             </w:rPr>
             <w:t>)</w:t>
           </w:r>
@@ -8737,66 +8824,45 @@
             <w:rPr>
               <w:rFonts w:ascii="Brush Script MT" w:hAnsi="Brush Script MT" w:cs="Arial"/>
               <w:szCs w:val="28"/>
-              <w:lang w:val="sv-SE"/>
             </w:rPr>
-            <w:t xml:space="preserve"> – </w:t>
-          </w:r>
-          <w:proofErr w:type="gramStart"/>
-          <w:r>
-            <w:rPr>
-              <w:rFonts w:ascii="Brush Script MT" w:hAnsi="Brush Script MT" w:cs="Arial"/>
-              <w:szCs w:val="28"/>
-              <w:lang w:val="sv-SE"/>
-            </w:rPr>
-            <w:t>4440071</w:t>
+            <w:t xml:space="preserve"> – 4440071</w:t>
           </w:r>
           <w:r>
             <w:rPr>
               <w:rFonts w:ascii="Calibri" w:hAnsi="Calibri" w:cs="Arial"/>
               <w:sz w:val="24"/>
               <w:szCs w:val="28"/>
-              <w:lang w:val="sv-SE"/>
-            </w:rPr>
-            <w:t xml:space="preserve"> </w:t>
-          </w:r>
-          <w:r>
-            <w:rPr>
-              <w:rFonts w:ascii="Brush Script MT" w:hAnsi="Brush Script MT" w:cs="Arial"/>
-              <w:sz w:val="18"/>
-              <w:lang w:val="sv-SE"/>
             </w:rPr>
             <w:t xml:space="preserve"> </w:t>
           </w:r>
           <w:proofErr w:type="spellStart"/>
+          <w:proofErr w:type="gramStart"/>
           <w:r>
             <w:rPr>
               <w:rFonts w:ascii="Brush Script MT" w:hAnsi="Brush Script MT" w:cs="Arial"/>
-              <w:lang w:val="sv-SE"/>
             </w:rPr>
             <w:t>Webside</w:t>
           </w:r>
           <w:proofErr w:type="spellEnd"/>
+          <w:r>
+            <w:rPr>
+              <w:rFonts w:ascii="Brush Script MT" w:hAnsi="Brush Script MT" w:cs="Arial"/>
+            </w:rPr>
+            <w:t xml:space="preserve"> :</w:t>
+          </w:r>
           <w:proofErr w:type="gramEnd"/>
           <w:r>
             <w:rPr>
               <w:rFonts w:ascii="Brush Script MT" w:hAnsi="Brush Script MT" w:cs="Arial"/>
-              <w:lang w:val="sv-SE"/>
             </w:rPr>
-            <w:t xml:space="preserve"> : www.stikeshangtuah</w:t>
-          </w:r>
-          <w:r>
-            <w:rPr>
-              <w:rFonts w:ascii="Brush Script MT" w:hAnsi="Brush Script MT" w:cs="Arial"/>
-              <w:lang w:val="sv-SE"/>
-            </w:rPr>
-            <w:t>-tpi.</w:t>
+            <w:t xml:space="preserve"> www.stikeshangtuah-tpi</w:t>
           </w:r>
           <w:r>
             <w:rPr>
               <w:rFonts w:ascii="Brush Script MT" w:hAnsi="Brush Script MT" w:cs="Arial"/>
               <w:lang w:val="id-ID"/>
             </w:rPr>
-            <w:t>ac.id</w:t>
+            <w:t>.ac.id</w:t>
           </w:r>
         </w:p>
       </w:tc>

</xml_diff>

<commit_message>
perubahan data dan penambahan R.meta
</commit_message>
<xml_diff>
--- a/Ners/2024-2025/Transkip Nilai NERS.docx
+++ b/Ners/2024-2025/Transkip Nilai NERS.docx
@@ -1008,6 +1008,15 @@
                 <w:szCs w:val="20"/>
                 <w:lang w:val="id-ID"/>
               </w:rPr>
+              <w:t xml:space="preserve"> </w:t>
+            </w:r>
+            <w:r>
+              <w:rPr>
+                <w:rFonts w:cs="Times New Roman"/>
+                <w:sz w:val="20"/>
+                <w:szCs w:val="20"/>
+                <w:lang w:val="id-ID"/>
+              </w:rPr>
               <w:fldChar w:fldCharType="begin"/>
             </w:r>
             <w:r>
@@ -1129,7 +1138,48 @@
                 <w:sz w:val="20"/>
                 <w:szCs w:val="20"/>
               </w:rPr>
-              <w:t>: 11 Agustus 2025</w:t>
+              <w:t xml:space="preserve">: </w:t>
+            </w:r>
+            <w:r>
+              <w:rPr>
+                <w:rFonts w:cs="Times New Roman"/>
+                <w:sz w:val="20"/>
+                <w:szCs w:val="20"/>
+              </w:rPr>
+              <w:fldChar w:fldCharType="begin"/>
+            </w:r>
+            <w:r>
+              <w:rPr>
+                <w:rFonts w:cs="Times New Roman"/>
+                <w:sz w:val="20"/>
+                <w:szCs w:val="20"/>
+              </w:rPr>
+              <w:instrText xml:space="preserve"> MERGEFIELD Tanggal_Lulus </w:instrText>
+            </w:r>
+            <w:r>
+              <w:rPr>
+                <w:rFonts w:cs="Times New Roman"/>
+                <w:sz w:val="20"/>
+                <w:szCs w:val="20"/>
+              </w:rPr>
+              <w:fldChar w:fldCharType="separate"/>
+            </w:r>
+            <w:r>
+              <w:rPr>
+                <w:rFonts w:cs="Times New Roman"/>
+                <w:noProof/>
+                <w:sz w:val="20"/>
+                <w:szCs w:val="20"/>
+              </w:rPr>
+              <w:t>7 November 2025</w:t>
+            </w:r>
+            <w:r>
+              <w:rPr>
+                <w:rFonts w:cs="Times New Roman"/>
+                <w:sz w:val="20"/>
+                <w:szCs w:val="20"/>
+              </w:rPr>
+              <w:fldChar w:fldCharType="end"/>
             </w:r>
           </w:p>
         </w:tc>
@@ -3056,7 +3106,7 @@
                 <w:sz w:val="16"/>
                 <w:szCs w:val="16"/>
               </w:rPr>
-              <w:t>10.5</w:t>
+              <w:t>11</w:t>
             </w:r>
             <w:r>
               <w:rPr>
@@ -3992,7 +4042,7 @@
                 <w:sz w:val="16"/>
                 <w:szCs w:val="16"/>
               </w:rPr>
-              <w:t>10.5</w:t>
+              <w:t>11</w:t>
             </w:r>
             <w:r>
               <w:rPr>
@@ -7072,7 +7122,7 @@
                 <w:b/>
                 <w:noProof/>
               </w:rPr>
-              <w:t>133.5</w:t>
+              <w:t>134</w:t>
             </w:r>
             <w:r>
               <w:rPr>
@@ -8303,12 +8353,18 @@
     <w:p>
       <w:pPr>
         <w:tabs>
-          <w:tab w:val="left" w:pos="4740"/>
+          <w:tab w:val="left" w:pos="6766"/>
         </w:tabs>
         <w:rPr>
           <w:rFonts w:cstheme="minorHAnsi"/>
         </w:rPr>
       </w:pPr>
+      <w:r>
+        <w:rPr>
+          <w:rFonts w:cstheme="minorHAnsi"/>
+        </w:rPr>
+        <w:tab/>
+      </w:r>
     </w:p>
     <w:sectPr>
       <w:headerReference w:type="even" r:id="rId13"/>
@@ -8880,71 +8936,6 @@
     <w:pPr>
       <w:pStyle w:val="Header"/>
     </w:pPr>
-    <w:r>
-      <w:rPr>
-        <w:noProof/>
-      </w:rPr>
-      <w:drawing>
-        <wp:anchor distT="0" distB="0" distL="114300" distR="114300" simplePos="0" relativeHeight="251698176" behindDoc="1" locked="0" layoutInCell="0" allowOverlap="1" wp14:anchorId="6CE6D407" wp14:editId="6E6113AA">
-          <wp:simplePos x="0" y="0"/>
-          <wp:positionH relativeFrom="margin">
-            <wp:posOffset>941705</wp:posOffset>
-          </wp:positionH>
-          <wp:positionV relativeFrom="margin">
-            <wp:posOffset>516890</wp:posOffset>
-          </wp:positionV>
-          <wp:extent cx="5367020" cy="5347970"/>
-          <wp:effectExtent l="0" t="0" r="5080" b="5080"/>
-          <wp:wrapNone/>
-          <wp:docPr id="595238508" name="Picture 595238508" descr="Logo STIKES copy"/>
-          <wp:cNvGraphicFramePr>
-            <a:graphicFrameLocks xmlns:a="http://schemas.openxmlformats.org/drawingml/2006/main" noChangeAspect="1"/>
-          </wp:cNvGraphicFramePr>
-          <a:graphic xmlns:a="http://schemas.openxmlformats.org/drawingml/2006/main">
-            <a:graphicData uri="http://schemas.openxmlformats.org/drawingml/2006/picture">
-              <pic:pic xmlns:pic="http://schemas.openxmlformats.org/drawingml/2006/picture">
-                <pic:nvPicPr>
-                  <pic:cNvPr id="0" name="Picture 12" descr="Logo STIKES copy"/>
-                  <pic:cNvPicPr>
-                    <a:picLocks noChangeAspect="1" noChangeArrowheads="1"/>
-                  </pic:cNvPicPr>
-                </pic:nvPicPr>
-                <pic:blipFill>
-                  <a:blip r:embed="rId1">
-                    <a:lum bright="70000" contrast="-70000"/>
-                    <a:extLst>
-                      <a:ext uri="{28A0092B-C50C-407E-A947-70E740481C1C}">
-                        <a14:useLocalDpi xmlns:a14="http://schemas.microsoft.com/office/drawing/2010/main" val="0"/>
-                      </a:ext>
-                    </a:extLst>
-                  </a:blip>
-                  <a:srcRect/>
-                  <a:stretch>
-                    <a:fillRect/>
-                  </a:stretch>
-                </pic:blipFill>
-                <pic:spPr bwMode="auto">
-                  <a:xfrm>
-                    <a:off x="0" y="0"/>
-                    <a:ext cx="5367020" cy="5347970"/>
-                  </a:xfrm>
-                  <a:prstGeom prst="rect">
-                    <a:avLst/>
-                  </a:prstGeom>
-                  <a:noFill/>
-                </pic:spPr>
-              </pic:pic>
-            </a:graphicData>
-          </a:graphic>
-          <wp14:sizeRelH relativeFrom="page">
-            <wp14:pctWidth>0</wp14:pctWidth>
-          </wp14:sizeRelH>
-          <wp14:sizeRelV relativeFrom="page">
-            <wp14:pctHeight>0</wp14:pctHeight>
-          </wp14:sizeRelV>
-        </wp:anchor>
-      </w:drawing>
-    </w:r>
   </w:p>
 </w:hdr>
 </file>
@@ -9672,36 +9663,6 @@
     <w:pPr>
       <w:pStyle w:val="Header"/>
     </w:pPr>
-    <w:r>
-      <w:rPr>
-        <w:noProof/>
-      </w:rPr>
-      <w:pict w14:anchorId="45D2143E">
-        <v:shapetype id="_x0000_t75" coordsize="21600,21600" o:spt="75" o:preferrelative="t" path="m@4@5l@4@11@9@11@9@5xe" filled="f" stroked="f">
-          <v:stroke joinstyle="miter"/>
-          <v:formulas>
-            <v:f eqn="if lineDrawn pixelLineWidth 0"/>
-            <v:f eqn="sum @0 1 0"/>
-            <v:f eqn="sum 0 0 @1"/>
-            <v:f eqn="prod @2 1 2"/>
-            <v:f eqn="prod @3 21600 pixelWidth"/>
-            <v:f eqn="prod @3 21600 pixelHeight"/>
-            <v:f eqn="sum @0 0 1"/>
-            <v:f eqn="prod @6 1 2"/>
-            <v:f eqn="prod @7 21600 pixelWidth"/>
-            <v:f eqn="sum @8 21600 0"/>
-            <v:f eqn="prod @7 21600 pixelHeight"/>
-            <v:f eqn="sum @10 21600 0"/>
-          </v:formulas>
-          <v:path o:extrusionok="f" gradientshapeok="t" o:connecttype="rect"/>
-          <o:lock v:ext="edit" aspectratio="t"/>
-        </v:shapetype>
-        <v:shape id="WordPictureWatermark20166047" o:spid="_x0000_s3073" type="#_x0000_t75" style="position:absolute;margin-left:0;margin-top:0;width:422.6pt;height:421.1pt;z-index:-251653632;mso-position-horizontal:center;mso-position-horizontal-relative:margin;mso-position-vertical:center;mso-position-vertical-relative:margin" o:allowincell="f">
-          <v:imagedata r:id="rId1" o:title="Logo STIKES copy" gain="19661f" blacklevel="22938f"/>
-          <w10:wrap anchorx="margin" anchory="margin"/>
-        </v:shape>
-      </w:pict>
-    </w:r>
   </w:p>
 </w:hdr>
 </file>
@@ -9712,36 +9673,6 @@
     <w:pPr>
       <w:pStyle w:val="Header"/>
     </w:pPr>
-    <w:r>
-      <w:rPr>
-        <w:noProof/>
-      </w:rPr>
-      <w:pict w14:anchorId="275F77B9">
-        <v:shapetype id="_x0000_t75" coordsize="21600,21600" o:spt="75" o:preferrelative="t" path="m@4@5l@4@11@9@11@9@5xe" filled="f" stroked="f">
-          <v:stroke joinstyle="miter"/>
-          <v:formulas>
-            <v:f eqn="if lineDrawn pixelLineWidth 0"/>
-            <v:f eqn="sum @0 1 0"/>
-            <v:f eqn="sum 0 0 @1"/>
-            <v:f eqn="prod @2 1 2"/>
-            <v:f eqn="prod @3 21600 pixelWidth"/>
-            <v:f eqn="prod @3 21600 pixelHeight"/>
-            <v:f eqn="sum @0 0 1"/>
-            <v:f eqn="prod @6 1 2"/>
-            <v:f eqn="prod @7 21600 pixelWidth"/>
-            <v:f eqn="sum @8 21600 0"/>
-            <v:f eqn="prod @7 21600 pixelHeight"/>
-            <v:f eqn="sum @10 21600 0"/>
-          </v:formulas>
-          <v:path o:extrusionok="f" gradientshapeok="t" o:connecttype="rect"/>
-          <o:lock v:ext="edit" aspectratio="t"/>
-        </v:shapetype>
-        <v:shape id="WordPictureWatermark20166048" o:spid="_x0000_s3074" type="#_x0000_t75" style="position:absolute;margin-left:0;margin-top:0;width:422.6pt;height:421.1pt;z-index:-251652608;mso-position-horizontal:center;mso-position-horizontal-relative:margin;mso-position-vertical:center;mso-position-vertical-relative:margin" o:allowincell="f">
-          <v:imagedata r:id="rId1" o:title="Logo STIKES copy" gain="19661f" blacklevel="22938f"/>
-          <w10:wrap anchorx="margin" anchory="margin"/>
-        </v:shape>
-      </w:pict>
-    </w:r>
   </w:p>
   <w:tbl>
     <w:tblPr>
@@ -9876,7 +9807,7 @@
                         </pic:cNvPicPr>
                       </pic:nvPicPr>
                       <pic:blipFill>
-                        <a:blip r:embed="rId2"/>
+                        <a:blip r:embed="rId1"/>
                         <a:srcRect/>
                         <a:stretch>
                           <a:fillRect/>
@@ -10171,36 +10102,6 @@
     <w:pPr>
       <w:pStyle w:val="Header"/>
     </w:pPr>
-    <w:r>
-      <w:rPr>
-        <w:noProof/>
-      </w:rPr>
-      <w:pict w14:anchorId="676D72EC">
-        <v:shapetype id="_x0000_t75" coordsize="21600,21600" o:spt="75" o:preferrelative="t" path="m@4@5l@4@11@9@11@9@5xe" filled="f" stroked="f">
-          <v:stroke joinstyle="miter"/>
-          <v:formulas>
-            <v:f eqn="if lineDrawn pixelLineWidth 0"/>
-            <v:f eqn="sum @0 1 0"/>
-            <v:f eqn="sum 0 0 @1"/>
-            <v:f eqn="prod @2 1 2"/>
-            <v:f eqn="prod @3 21600 pixelWidth"/>
-            <v:f eqn="prod @3 21600 pixelHeight"/>
-            <v:f eqn="sum @0 0 1"/>
-            <v:f eqn="prod @6 1 2"/>
-            <v:f eqn="prod @7 21600 pixelWidth"/>
-            <v:f eqn="sum @8 21600 0"/>
-            <v:f eqn="prod @7 21600 pixelHeight"/>
-            <v:f eqn="sum @10 21600 0"/>
-          </v:formulas>
-          <v:path o:extrusionok="f" gradientshapeok="t" o:connecttype="rect"/>
-          <o:lock v:ext="edit" aspectratio="t"/>
-        </v:shapetype>
-        <v:shape id="WordPictureWatermark20166046" o:spid="_x0000_s3075" type="#_x0000_t75" style="position:absolute;margin-left:0;margin-top:0;width:422.6pt;height:421.1pt;z-index:-251651584;mso-position-horizontal:center;mso-position-horizontal-relative:margin;mso-position-vertical:center;mso-position-vertical-relative:margin" o:allowincell="f">
-          <v:imagedata r:id="rId1" o:title="Logo STIKES copy" gain="19661f" blacklevel="22938f"/>
-          <w10:wrap anchorx="margin" anchory="margin"/>
-        </v:shape>
-      </w:pict>
-    </w:r>
   </w:p>
 </w:hdr>
 </file>

</xml_diff>